<commit_message>
Updated with latest changes
</commit_message>
<xml_diff>
--- a/Foxglove_Studio_Visualizer_for_remote_testing_derek_edits.docx
+++ b/Foxglove_Studio_Visualizer_for_remote_testing_derek_edits.docx
@@ -153,24 +153,28 @@
       </w:hyperlink>
     </w:p>
     <w:p>
-      <w:pPr>
-        <w:shd w:val="clear" w:color="auto" w:fill="FFFFFF"/>
-        <w:spacing w:line="235" w:lineRule="atLeast"/>
+      <w:r>
         <w:rPr>
           <w:rFonts w:ascii="Calibri" w:eastAsia="Times New Roman" w:hAnsi="Calibri" w:cs="Calibri"/>
           <w:color w:val="222222"/>
         </w:rPr>
-      </w:pPr>
-      <w:r>
+        <w:t> </w:t>
+      </w:r>
+    </w:p>
+    <w:p>
+      <w:pPr>
+        <w:spacing w:line="235" w:lineRule="atLeast"/>
         <w:rPr>
           <w:rFonts w:ascii="Calibri" w:eastAsia="Times New Roman" w:hAnsi="Calibri" w:cs="Calibri"/>
-          <w:color w:val="222222"/>
-        </w:rPr>
-        <w:t> </w:t>
-      </w:r>
-    </w:p>
-    <w:p/>
-    <w:p/>
+        </w:rPr>
+      </w:pPr>
+      <w:r>
+        <w:rPr>
+          <w:rFonts w:ascii="Calibri" w:eastAsia="Times New Roman" w:hAnsi="Calibri" w:cs="Calibri"/>
+        </w:rPr>
+        <w:t xml:space="preserve">When you open Foxglove, you will be greeted by the screen shown below: </w:t>
+      </w:r>
+    </w:p>
     <w:p>
       <w:pPr>
         <w:spacing w:line="235" w:lineRule="atLeast"/>
@@ -178,14 +182,6 @@
           <w:rFonts w:ascii="Calibri" w:eastAsia="Times New Roman" w:hAnsi="Calibri" w:cs="Calibri"/>
         </w:rPr>
       </w:pPr>
-      <w:r>
-        <w:rPr>
-          <w:rFonts w:ascii="Calibri" w:eastAsia="Times New Roman" w:hAnsi="Calibri" w:cs="Calibri"/>
-        </w:rPr>
-        <w:t xml:space="preserve">When you open Foxglove, you will be greeted by the screen shown below: </w:t>
-      </w:r>
-    </w:p>
-    <w:p>
       <w:r>
         <w:rPr>
           <w:noProof/>
@@ -227,73 +223,84 @@
         </w:drawing>
       </w:r>
     </w:p>
-    <w:p/>
     <w:p>
       <w:pPr>
         <w:spacing w:line="235" w:lineRule="atLeast"/>
         <w:rPr>
           <w:rFonts w:ascii="Calibri" w:eastAsia="Times New Roman" w:hAnsi="Calibri" w:cs="Calibri"/>
-        </w:rPr>
-      </w:pPr>
-    </w:p>
-    <w:p>
-      <w:pPr>
-        <w:spacing w:line="235" w:lineRule="atLeast"/>
+          <w:sz w:val="24"/>
+          <w:szCs w:val="24"/>
+        </w:rPr>
+      </w:pPr>
+      <w:r>
         <w:rPr>
           <w:rFonts w:ascii="Calibri" w:eastAsia="Times New Roman" w:hAnsi="Calibri" w:cs="Calibri"/>
-        </w:rPr>
-      </w:pPr>
+          <w:sz w:val="24"/>
+          <w:szCs w:val="24"/>
+        </w:rPr>
+        <w:t xml:space="preserve">Click on the </w:t>
+      </w:r>
       <w:r>
         <w:rPr>
           <w:rFonts w:ascii="Calibri" w:eastAsia="Times New Roman" w:hAnsi="Calibri" w:cs="Calibri"/>
-        </w:rPr>
-        <w:t xml:space="preserve">Click on the </w:t>
+          <w:sz w:val="24"/>
+          <w:szCs w:val="24"/>
+        </w:rPr>
+        <w:t>“</w:t>
       </w:r>
       <w:r>
         <w:rPr>
           <w:rFonts w:ascii="Calibri" w:eastAsia="Times New Roman" w:hAnsi="Calibri" w:cs="Calibri"/>
-        </w:rPr>
-        <w:t>“</w:t>
+          <w:sz w:val="24"/>
+          <w:szCs w:val="24"/>
+        </w:rPr>
+        <w:t>Open connection</w:t>
       </w:r>
       <w:r>
         <w:rPr>
           <w:rFonts w:ascii="Calibri" w:eastAsia="Times New Roman" w:hAnsi="Calibri" w:cs="Calibri"/>
-        </w:rPr>
-        <w:t>Open connection</w:t>
+          <w:sz w:val="24"/>
+          <w:szCs w:val="24"/>
+        </w:rPr>
+        <w:t>”</w:t>
       </w:r>
       <w:r>
         <w:rPr>
           <w:rFonts w:ascii="Calibri" w:eastAsia="Times New Roman" w:hAnsi="Calibri" w:cs="Calibri"/>
-        </w:rPr>
-        <w:t>”</w:t>
+          <w:sz w:val="24"/>
+          <w:szCs w:val="24"/>
+        </w:rPr>
+        <w:t xml:space="preserve"> option</w:t>
       </w:r>
       <w:r>
         <w:rPr>
           <w:rFonts w:ascii="Calibri" w:eastAsia="Times New Roman" w:hAnsi="Calibri" w:cs="Calibri"/>
-        </w:rPr>
-        <w:t xml:space="preserve"> option</w:t>
+          <w:sz w:val="24"/>
+          <w:szCs w:val="24"/>
+        </w:rPr>
+        <w:t>.</w:t>
       </w:r>
       <w:r>
         <w:rPr>
           <w:rFonts w:ascii="Calibri" w:eastAsia="Times New Roman" w:hAnsi="Calibri" w:cs="Calibri"/>
-        </w:rPr>
-        <w:t>.</w:t>
+          <w:sz w:val="24"/>
+          <w:szCs w:val="24"/>
+        </w:rPr>
+        <w:t xml:space="preserve"> </w:t>
       </w:r>
       <w:r>
         <w:rPr>
           <w:rFonts w:ascii="Calibri" w:eastAsia="Times New Roman" w:hAnsi="Calibri" w:cs="Calibri"/>
-        </w:rPr>
-        <w:t xml:space="preserve"> </w:t>
+          <w:sz w:val="24"/>
+          <w:szCs w:val="24"/>
+        </w:rPr>
+        <w:t>Y</w:t>
       </w:r>
       <w:r>
         <w:rPr>
           <w:rFonts w:ascii="Calibri" w:eastAsia="Times New Roman" w:hAnsi="Calibri" w:cs="Calibri"/>
-        </w:rPr>
-        <w:t>Y</w:t>
-      </w:r>
-      <w:r>
-        <w:rPr>
-          <w:rFonts w:ascii="Calibri" w:eastAsia="Times New Roman" w:hAnsi="Calibri" w:cs="Calibri"/>
+          <w:sz w:val="24"/>
+          <w:szCs w:val="24"/>
         </w:rPr>
         <w:t>ou will see the following screen:</w:t>
       </w:r>
@@ -303,11 +310,10 @@
         <w:rPr>
           <w:noProof/>
         </w:rPr>
-        <w:lastRenderedPageBreak/>
         <w:drawing>
-          <wp:inline distT="0" distB="0" distL="0" distR="0" wp14:anchorId="75B41F59" wp14:editId="5BAA5266">
-            <wp:extent cx="5943600" cy="3218815"/>
-            <wp:effectExtent l="0" t="0" r="0" b="635"/>
+          <wp:inline distT="0" distB="0" distL="0" distR="0" wp14:anchorId="75B41F59" wp14:editId="58140845">
+            <wp:extent cx="5942548" cy="2853159"/>
+            <wp:effectExtent l="0" t="0" r="1270" b="4445"/>
             <wp:docPr id="3" name="Picture 3"/>
             <wp:cNvGraphicFramePr>
               <a:graphicFrameLocks xmlns:a="http://schemas.openxmlformats.org/drawingml/2006/main" noChangeAspect="1"/>
@@ -328,7 +334,7 @@
                   <pic:spPr>
                     <a:xfrm>
                       <a:off x="0" y="0"/>
-                      <a:ext cx="5943600" cy="3218815"/>
+                      <a:ext cx="5958134" cy="2860642"/>
                     </a:xfrm>
                     <a:prstGeom prst="rect">
                       <a:avLst/>
@@ -344,6 +350,7 @@
     <w:p/>
     <w:p>
       <w:r>
+        <w:lastRenderedPageBreak/>
         <w:t>Replace the</w:t>
       </w:r>
       <w:r>
@@ -519,38 +526,71 @@
     </w:tbl>
     <w:p/>
     <w:p>
-      <w:r>
+      <w:pPr>
+        <w:rPr>
+          <w:sz w:val="24"/>
+          <w:szCs w:val="24"/>
+        </w:rPr>
+      </w:pPr>
+      <w:r>
+        <w:rPr>
+          <w:sz w:val="24"/>
+          <w:szCs w:val="24"/>
+        </w:rPr>
         <w:t xml:space="preserve">Once you enter the </w:t>
       </w:r>
       <w:r>
+        <w:rPr>
+          <w:sz w:val="24"/>
+          <w:szCs w:val="24"/>
+        </w:rPr>
         <w:t xml:space="preserve">URL </w:t>
       </w:r>
       <w:r>
-        <w:t xml:space="preserve">and click Open, you will </w:t>
-      </w:r>
-      <w:r>
-        <w:t xml:space="preserve">see </w:t>
-      </w:r>
-      <w:r>
-        <w:t xml:space="preserve">multiple </w:t>
-      </w:r>
-      <w:r>
-        <w:t>p</w:t>
-      </w:r>
-      <w:r>
-        <w:t>anels:</w:t>
-      </w:r>
-    </w:p>
-    <w:p>
-      <w:r>
-        <w:rPr>
-          <w:noProof/>
-        </w:rPr>
+        <w:rPr>
+          <w:sz w:val="24"/>
+          <w:szCs w:val="24"/>
+        </w:rPr>
+        <w:t xml:space="preserve">and click Open, </w:t>
+      </w:r>
+      <w:r>
+        <w:rPr>
+          <w:sz w:val="24"/>
+          <w:szCs w:val="24"/>
+        </w:rPr>
+        <w:t xml:space="preserve">go to </w:t>
+      </w:r>
+      <w:proofErr w:type="gramStart"/>
+      <w:r>
+        <w:rPr>
+          <w:sz w:val="24"/>
+          <w:szCs w:val="24"/>
+        </w:rPr>
+        <w:t>profile</w:t>
+      </w:r>
+      <w:proofErr w:type="gramEnd"/>
+      <w:r>
+        <w:rPr>
+          <w:sz w:val="24"/>
+          <w:szCs w:val="24"/>
+        </w:rPr>
+        <w:t xml:space="preserve"> and click on Settings</w:t>
+      </w:r>
+      <w:r>
+        <w:rPr>
+          <w:sz w:val="24"/>
+          <w:szCs w:val="24"/>
+        </w:rPr>
+        <w:t>:</w:t>
+      </w:r>
+    </w:p>
+    <w:p>
+      <w:r>
         <w:drawing>
-          <wp:inline distT="0" distB="0" distL="0" distR="0" wp14:anchorId="78F73A80" wp14:editId="6016FB20">
-            <wp:extent cx="5941857" cy="2864453"/>
-            <wp:effectExtent l="0" t="0" r="1905" b="0"/>
-            <wp:docPr id="4" name="Picture 4"/>
+          <wp:inline distT="0" distB="0" distL="0" distR="0" wp14:anchorId="4A6738DA" wp14:editId="74FCEF04">
+            <wp:extent cx="2902099" cy="2933851"/>
+            <wp:effectExtent l="0" t="0" r="0" b="0"/>
+            <wp:docPr id="5" name="Picture 5"/>
             <wp:cNvGraphicFramePr>
               <a:graphicFrameLocks xmlns:a="http://schemas.openxmlformats.org/drawingml/2006/main" noChangeAspect="1"/>
             </wp:cNvGraphicFramePr>
@@ -570,7 +610,7 @@
                   <pic:spPr>
                     <a:xfrm>
                       <a:off x="0" y="0"/>
-                      <a:ext cx="5966495" cy="2876331"/>
+                      <a:ext cx="2902099" cy="2933851"/>
                     </a:xfrm>
                     <a:prstGeom prst="rect">
                       <a:avLst/>
@@ -584,92 +624,661 @@
       </w:r>
     </w:p>
     <w:p>
-      <w:r>
+      <w:pPr>
+        <w:spacing w:line="235" w:lineRule="atLeast"/>
+        <w:rPr>
+          <w:rFonts w:ascii="Calibri" w:eastAsia="Times New Roman" w:hAnsi="Calibri" w:cs="Calibri"/>
+          <w:sz w:val="24"/>
+          <w:szCs w:val="24"/>
+        </w:rPr>
+      </w:pPr>
+      <w:r>
+        <w:rPr>
+          <w:rFonts w:ascii="Calibri" w:eastAsia="Times New Roman" w:hAnsi="Calibri" w:cs="Calibri"/>
+          <w:sz w:val="24"/>
+          <w:szCs w:val="24"/>
+        </w:rPr>
+        <w:t>On the Settings wizard, please select Color scheme: Dark and click Done.</w:t>
+      </w:r>
+    </w:p>
+    <w:p>
+      <w:r>
+        <w:drawing>
+          <wp:inline distT="0" distB="0" distL="0" distR="0" wp14:anchorId="1B8BFB21" wp14:editId="746B579B">
+            <wp:extent cx="5943600" cy="3422763"/>
+            <wp:effectExtent l="0" t="0" r="0" b="6350"/>
+            <wp:docPr id="1" name="Picture 1"/>
+            <wp:cNvGraphicFramePr>
+              <a:graphicFrameLocks xmlns:a="http://schemas.openxmlformats.org/drawingml/2006/main" noChangeAspect="1"/>
+            </wp:cNvGraphicFramePr>
+            <a:graphic xmlns:a="http://schemas.openxmlformats.org/drawingml/2006/main">
+              <a:graphicData uri="http://schemas.openxmlformats.org/drawingml/2006/picture">
+                <pic:pic xmlns:pic="http://schemas.openxmlformats.org/drawingml/2006/picture">
+                  <pic:nvPicPr>
+                    <pic:cNvPr id="1" name=""/>
+                    <pic:cNvPicPr/>
+                  </pic:nvPicPr>
+                  <pic:blipFill>
+                    <a:blip r:embed="rId11"/>
+                    <a:stretch>
+                      <a:fillRect/>
+                    </a:stretch>
+                  </pic:blipFill>
+                  <pic:spPr>
+                    <a:xfrm>
+                      <a:off x="0" y="0"/>
+                      <a:ext cx="5945154" cy="3423658"/>
+                    </a:xfrm>
+                    <a:prstGeom prst="rect">
+                      <a:avLst/>
+                    </a:prstGeom>
+                  </pic:spPr>
+                </pic:pic>
+              </a:graphicData>
+            </a:graphic>
+          </wp:inline>
+        </w:drawing>
+      </w:r>
+    </w:p>
+    <w:p>
+      <w:pPr>
+        <w:rPr>
+          <w:b/>
+          <w:bCs/>
+          <w:sz w:val="28"/>
+          <w:szCs w:val="28"/>
+          <w:u w:val="single"/>
+        </w:rPr>
+      </w:pPr>
+      <w:r>
+        <w:rPr>
+          <w:b/>
+          <w:bCs/>
+          <w:sz w:val="28"/>
+          <w:szCs w:val="28"/>
+          <w:u w:val="single"/>
+        </w:rPr>
+        <w:lastRenderedPageBreak/>
         <w:t xml:space="preserve">To load the Mcity OS default layout, follow these next steps: </w:t>
       </w:r>
     </w:p>
     <w:p>
       <w:r>
+        <w:rPr>
+          <w:rFonts w:ascii="Calibri" w:hAnsi="Calibri" w:cs="Calibri"/>
+          <w:color w:val="222222"/>
+          <w:shd w:val="clear" w:color="auto" w:fill="FFFFFF"/>
+        </w:rPr>
+        <w:t>There will be two Foxglove studio sessions (each) for both simulation &amp; real vehicle</w:t>
+      </w:r>
+      <w:r>
+        <w:rPr>
+          <w:rFonts w:ascii="Calibri" w:hAnsi="Calibri" w:cs="Calibri"/>
+          <w:color w:val="222222"/>
+          <w:shd w:val="clear" w:color="auto" w:fill="FFFFFF"/>
+        </w:rPr>
+        <w:t xml:space="preserve"> (AV)</w:t>
+      </w:r>
+      <w:r>
+        <w:rPr>
+          <w:rFonts w:ascii="Calibri" w:hAnsi="Calibri" w:cs="Calibri"/>
+          <w:color w:val="222222"/>
+          <w:shd w:val="clear" w:color="auto" w:fill="FFFFFF"/>
+        </w:rPr>
+        <w:t xml:space="preserve"> remote testing. Here is the file you need to download locally and import as described below:</w:t>
+      </w:r>
+    </w:p>
+    <w:tbl>
+      <w:tblPr>
+        <w:tblStyle w:val="TableGrid"/>
+        <w:tblW w:w="11520" w:type="dxa"/>
+        <w:tblInd w:w="-1175" w:type="dxa"/>
+        <w:tblLook w:val="04A0" w:firstRow="1" w:lastRow="0" w:firstColumn="1" w:lastColumn="0" w:noHBand="0" w:noVBand="1"/>
+      </w:tblPr>
+      <w:tblGrid>
+        <w:gridCol w:w="720"/>
+        <w:gridCol w:w="2160"/>
+        <w:gridCol w:w="2880"/>
+        <w:gridCol w:w="5760"/>
+      </w:tblGrid>
+      <w:tr>
+        <w:tc>
+          <w:tcPr>
+            <w:tcW w:w="720" w:type="dxa"/>
+            <w:shd w:val="clear" w:color="auto" w:fill="A6A6A6" w:themeFill="background1" w:themeFillShade="A6"/>
+          </w:tcPr>
+          <w:p>
+            <w:pPr>
+              <w:jc w:val="center"/>
+              <w:rPr>
+                <w:b/>
+                <w:bCs/>
+              </w:rPr>
+            </w:pPr>
+            <w:r>
+              <w:rPr>
+                <w:b/>
+                <w:bCs/>
+              </w:rPr>
+              <w:t>Sr No</w:t>
+            </w:r>
+          </w:p>
+        </w:tc>
+        <w:tc>
+          <w:tcPr>
+            <w:tcW w:w="2160" w:type="dxa"/>
+            <w:shd w:val="clear" w:color="auto" w:fill="A6A6A6" w:themeFill="background1" w:themeFillShade="A6"/>
+          </w:tcPr>
+          <w:p>
+            <w:pPr>
+              <w:jc w:val="center"/>
+              <w:rPr>
+                <w:b/>
+                <w:bCs/>
+              </w:rPr>
+            </w:pPr>
+            <w:r>
+              <w:rPr>
+                <w:b/>
+                <w:bCs/>
+              </w:rPr>
+              <w:t>Objective</w:t>
+            </w:r>
+          </w:p>
+        </w:tc>
+        <w:tc>
+          <w:tcPr>
+            <w:tcW w:w="2880" w:type="dxa"/>
+            <w:shd w:val="clear" w:color="auto" w:fill="A6A6A6" w:themeFill="background1" w:themeFillShade="A6"/>
+          </w:tcPr>
+          <w:p>
+            <w:pPr>
+              <w:jc w:val="center"/>
+              <w:rPr>
+                <w:b/>
+                <w:bCs/>
+              </w:rPr>
+            </w:pPr>
+            <w:r>
+              <w:rPr>
+                <w:b/>
+                <w:bCs/>
+              </w:rPr>
+              <w:t>Visualization URL</w:t>
+            </w:r>
+          </w:p>
+        </w:tc>
+        <w:tc>
+          <w:tcPr>
+            <w:tcW w:w="5760" w:type="dxa"/>
+            <w:shd w:val="clear" w:color="auto" w:fill="A6A6A6" w:themeFill="background1" w:themeFillShade="A6"/>
+          </w:tcPr>
+          <w:p>
+            <w:pPr>
+              <w:jc w:val="center"/>
+              <w:rPr>
+                <w:b/>
+                <w:bCs/>
+              </w:rPr>
+            </w:pPr>
+            <w:r>
+              <w:rPr>
+                <w:b/>
+                <w:bCs/>
+              </w:rPr>
+              <w:t>File URL</w:t>
+            </w:r>
+          </w:p>
+        </w:tc>
+      </w:tr>
+      <w:tr>
+        <w:tc>
+          <w:tcPr>
+            <w:tcW w:w="720" w:type="dxa"/>
+          </w:tcPr>
+          <w:p>
+            <w:pPr>
+              <w:jc w:val="center"/>
+            </w:pPr>
+            <w:r>
+              <w:t>1</w:t>
+            </w:r>
+          </w:p>
+        </w:tc>
+        <w:tc>
+          <w:tcPr>
+            <w:tcW w:w="2160" w:type="dxa"/>
+          </w:tcPr>
+          <w:p>
+            <w:pPr>
+              <w:jc w:val="center"/>
+            </w:pPr>
+            <w:r>
+              <w:t>Simulation Screen - 1</w:t>
+            </w:r>
+          </w:p>
+        </w:tc>
+        <w:tc>
+          <w:tcPr>
+            <w:tcW w:w="2880" w:type="dxa"/>
+          </w:tcPr>
+          <w:p>
+            <w:r>
+              <w:t>wss://foxglove-simulation-server.um.city</w:t>
+            </w:r>
+          </w:p>
+        </w:tc>
+        <w:tc>
+          <w:tcPr>
+            <w:tcW w:w="5760" w:type="dxa"/>
+          </w:tcPr>
+          <w:p>
+            <w:r>
+              <w:t>https://github.com/michigan-traffic-lab/remote-test-visualizer/blob/main/Mcity-Remote-Visualizer-Simulation.json</w:t>
+            </w:r>
+          </w:p>
+        </w:tc>
+      </w:tr>
+      <w:tr>
+        <w:tc>
+          <w:tcPr>
+            <w:tcW w:w="720" w:type="dxa"/>
+          </w:tcPr>
+          <w:p>
+            <w:pPr>
+              <w:jc w:val="center"/>
+            </w:pPr>
+            <w:r>
+              <w:t>2</w:t>
+            </w:r>
+          </w:p>
+        </w:tc>
+        <w:tc>
+          <w:tcPr>
+            <w:tcW w:w="2160" w:type="dxa"/>
+          </w:tcPr>
+          <w:p>
+            <w:pPr>
+              <w:jc w:val="center"/>
+            </w:pPr>
+            <w:r>
+              <w:t xml:space="preserve">Simulation Screen - </w:t>
+            </w:r>
+            <w:r>
+              <w:t>2</w:t>
+            </w:r>
+          </w:p>
+        </w:tc>
+        <w:tc>
+          <w:tcPr>
+            <w:tcW w:w="2880" w:type="dxa"/>
+          </w:tcPr>
+          <w:p>
+            <w:r>
+              <w:t>wss://foxglove-simulation-server.um.city</w:t>
+            </w:r>
+          </w:p>
+        </w:tc>
+        <w:tc>
+          <w:tcPr>
+            <w:tcW w:w="5760" w:type="dxa"/>
+          </w:tcPr>
+          <w:p>
+            <w:r>
+              <w:t>https://github.com/michigan-traffic-lab/remote-test-visualizer/blob/main/Mcity-Remote-Visualizer-Plots-v1.json</w:t>
+            </w:r>
+          </w:p>
+        </w:tc>
+      </w:tr>
+      <w:tr>
+        <w:tc>
+          <w:tcPr>
+            <w:tcW w:w="720" w:type="dxa"/>
+          </w:tcPr>
+          <w:p>
+            <w:pPr>
+              <w:jc w:val="center"/>
+            </w:pPr>
+            <w:r>
+              <w:t>3</w:t>
+            </w:r>
+          </w:p>
+        </w:tc>
+        <w:tc>
+          <w:tcPr>
+            <w:tcW w:w="2160" w:type="dxa"/>
+          </w:tcPr>
+          <w:p>
+            <w:pPr>
+              <w:jc w:val="center"/>
+            </w:pPr>
+            <w:r>
+              <w:t xml:space="preserve">Vehicle </w:t>
+            </w:r>
+            <w:r>
+              <w:t>Screen - 1</w:t>
+            </w:r>
+          </w:p>
+        </w:tc>
+        <w:tc>
+          <w:tcPr>
+            <w:tcW w:w="2880" w:type="dxa"/>
+          </w:tcPr>
+          <w:p>
+            <w:r>
+              <w:t>wss://foxglove-server.um.city</w:t>
+            </w:r>
+          </w:p>
+        </w:tc>
+        <w:tc>
+          <w:tcPr>
+            <w:tcW w:w="5760" w:type="dxa"/>
+          </w:tcPr>
+          <w:p>
+            <w:r>
+              <w:t>https://github.com/michigan-traffic-lab/remote-test-visualizer/blob/main/Mcity-Remote-Visualizer-v3.json</w:t>
+            </w:r>
+          </w:p>
+        </w:tc>
+      </w:tr>
+      <w:tr>
+        <w:tc>
+          <w:tcPr>
+            <w:tcW w:w="720" w:type="dxa"/>
+          </w:tcPr>
+          <w:p>
+            <w:pPr>
+              <w:jc w:val="center"/>
+            </w:pPr>
+            <w:r>
+              <w:t>4</w:t>
+            </w:r>
+          </w:p>
+        </w:tc>
+        <w:tc>
+          <w:tcPr>
+            <w:tcW w:w="2160" w:type="dxa"/>
+          </w:tcPr>
+          <w:p>
+            <w:pPr>
+              <w:jc w:val="center"/>
+            </w:pPr>
+            <w:r>
+              <w:t xml:space="preserve">Vehicle Screen - </w:t>
+            </w:r>
+            <w:r>
+              <w:t>2</w:t>
+            </w:r>
+          </w:p>
+        </w:tc>
+        <w:tc>
+          <w:tcPr>
+            <w:tcW w:w="2880" w:type="dxa"/>
+          </w:tcPr>
+          <w:p>
+            <w:r>
+              <w:t>wss://foxglove-server.um.city</w:t>
+            </w:r>
+          </w:p>
+        </w:tc>
+        <w:tc>
+          <w:tcPr>
+            <w:tcW w:w="5760" w:type="dxa"/>
+          </w:tcPr>
+          <w:p>
+            <w:r>
+              <w:t>https://github.com/michigan-traffic-lab/remote-test-visualizer/blob/main/Mcity-Remote-Visualizer-Plots-v1.json</w:t>
+            </w:r>
+          </w:p>
+        </w:tc>
+      </w:tr>
+    </w:tbl>
+    <w:p/>
+    <w:p>
+      <w:r>
+        <w:t>Back in the Foxglove Studio browser application, a</w:t>
+      </w:r>
+      <w:r>
+        <w:t xml:space="preserve">s shown below, click on the </w:t>
+      </w:r>
+      <w:r>
+        <w:t xml:space="preserve">menu </w:t>
+      </w:r>
+      <w:r>
+        <w:t>icon, then “</w:t>
+      </w:r>
+      <w:r>
+        <w:t>View</w:t>
+      </w:r>
+      <w:proofErr w:type="gramStart"/>
+      <w:r>
+        <w:t>”</w:t>
+      </w:r>
+      <w:r>
+        <w:t xml:space="preserve"> </w:t>
+      </w:r>
+      <w:r>
+        <w:t>,</w:t>
+      </w:r>
+      <w:proofErr w:type="gramEnd"/>
+      <w:r>
+        <w:t xml:space="preserve"> then click on “</w:t>
+      </w:r>
+      <w:r>
+        <w:t>Import layout from file…</w:t>
+      </w:r>
+      <w:r>
+        <w:t>”.</w:t>
+      </w:r>
+    </w:p>
+    <w:p>
+      <w:r>
+        <w:rPr>
+          <w:noProof/>
+        </w:rPr>
+        <w:drawing>
+          <wp:inline distT="0" distB="0" distL="0" distR="0" wp14:anchorId="7FCEA9C6" wp14:editId="5E64F211">
+            <wp:extent cx="5943600" cy="4103225"/>
+            <wp:effectExtent l="0" t="0" r="0" b="0"/>
+            <wp:docPr id="6" name="Picture 6"/>
+            <wp:cNvGraphicFramePr>
+              <a:graphicFrameLocks xmlns:a="http://schemas.openxmlformats.org/drawingml/2006/main" noChangeAspect="1"/>
+            </wp:cNvGraphicFramePr>
+            <a:graphic xmlns:a="http://schemas.openxmlformats.org/drawingml/2006/main">
+              <a:graphicData uri="http://schemas.openxmlformats.org/drawingml/2006/picture">
+                <pic:pic xmlns:pic="http://schemas.openxmlformats.org/drawingml/2006/picture">
+                  <pic:nvPicPr>
+                    <pic:cNvPr id="1" name=""/>
+                    <pic:cNvPicPr/>
+                  </pic:nvPicPr>
+                  <pic:blipFill>
+                    <a:blip r:embed="rId12"/>
+                    <a:stretch>
+                      <a:fillRect/>
+                    </a:stretch>
+                  </pic:blipFill>
+                  <pic:spPr>
+                    <a:xfrm>
+                      <a:off x="0" y="0"/>
+                      <a:ext cx="5946971" cy="4105552"/>
+                    </a:xfrm>
+                    <a:prstGeom prst="rect">
+                      <a:avLst/>
+                    </a:prstGeom>
+                  </pic:spPr>
+                </pic:pic>
+              </a:graphicData>
+            </a:graphic>
+          </wp:inline>
+        </w:drawing>
+      </w:r>
+    </w:p>
+    <w:p>
+      <w:pPr>
+        <w:rPr>
+          <w:b/>
+          <w:bCs/>
+          <w:sz w:val="24"/>
+          <w:szCs w:val="24"/>
+        </w:rPr>
+      </w:pPr>
+      <w:r>
+        <w:rPr>
+          <w:b/>
+          <w:bCs/>
+          <w:sz w:val="24"/>
+          <w:szCs w:val="24"/>
+        </w:rPr>
+        <w:t>When prompted, browse to the file you downloaded earlier. This will load the Mcity default layout for remove observation of testing at Mcity.</w:t>
+      </w:r>
+    </w:p>
+    <w:p/>
+    <w:p>
+      <w:pPr>
+        <w:rPr>
+          <w:rFonts w:ascii="Calibri" w:hAnsi="Calibri" w:cs="Calibri"/>
+          <w:b/>
+          <w:bCs/>
+          <w:color w:val="222222"/>
+          <w:sz w:val="28"/>
+          <w:szCs w:val="28"/>
+          <w:u w:val="single"/>
+          <w:shd w:val="clear" w:color="auto" w:fill="FFFFFF"/>
+        </w:rPr>
+      </w:pPr>
+      <w:r>
+        <w:rPr>
+          <w:b/>
+          <w:bCs/>
+          <w:sz w:val="28"/>
+          <w:szCs w:val="28"/>
+          <w:u w:val="single"/>
+        </w:rPr>
         <w:lastRenderedPageBreak/>
-        <w:t>Download the following file locally.</w:t>
-      </w:r>
-    </w:p>
-    <w:p>
-      <w:r>
-        <w:object w:dxaOrig="1508" w:dyaOrig="984" w14:anchorId="63F3B4BF">
-          <v:shapetype id="_x0000_t75" coordsize="21600,21600" o:spt="75" o:preferrelative="t" path="m@4@5l@4@11@9@11@9@5xe" filled="f" stroked="f">
-            <v:stroke joinstyle="miter"/>
-            <v:formulas>
-              <v:f eqn="if lineDrawn pixelLineWidth 0"/>
-              <v:f eqn="sum @0 1 0"/>
-              <v:f eqn="sum 0 0 @1"/>
-              <v:f eqn="prod @2 1 2"/>
-              <v:f eqn="prod @3 21600 pixelWidth"/>
-              <v:f eqn="prod @3 21600 pixelHeight"/>
-              <v:f eqn="sum @0 0 1"/>
-              <v:f eqn="prod @6 1 2"/>
-              <v:f eqn="prod @7 21600 pixelWidth"/>
-              <v:f eqn="sum @8 21600 0"/>
-              <v:f eqn="prod @7 21600 pixelHeight"/>
-              <v:f eqn="sum @10 21600 0"/>
-            </v:formulas>
-            <v:path o:extrusionok="f" gradientshapeok="t" o:connecttype="rect"/>
-            <o:lock v:ext="edit" aspectratio="t"/>
-          </v:shapetype>
-          <v:shape id="_x0000_i1025" type="#_x0000_t75" style="width:75.2pt;height:49.2pt" o:ole="">
-            <v:imagedata r:id="rId11" o:title=""/>
-          </v:shape>
-          <o:OLEObject Type="Embed" ProgID="Package" ShapeID="_x0000_i1025" DrawAspect="Icon" ObjectID="_1758368945" r:id="rId12"/>
-        </w:object>
-      </w:r>
-    </w:p>
-    <w:p>
-      <w:r>
-        <w:t>Back in the Foxglove Studio browser application, a</w:t>
-      </w:r>
-      <w:r>
-        <w:t xml:space="preserve">s shown below, click on the </w:t>
-      </w:r>
-      <w:r>
-        <w:t xml:space="preserve">menu </w:t>
-      </w:r>
-      <w:r>
-        <w:t>icon, then “</w:t>
-      </w:r>
-      <w:r>
-        <w:t>View</w:t>
-      </w:r>
-      <w:proofErr w:type="gramStart"/>
-      <w:r>
-        <w:t>”</w:t>
-      </w:r>
-      <w:r>
-        <w:t xml:space="preserve"> </w:t>
-      </w:r>
-      <w:r>
-        <w:t>,</w:t>
-      </w:r>
-      <w:proofErr w:type="gramEnd"/>
-      <w:r>
-        <w:t xml:space="preserve"> then click on “</w:t>
-      </w:r>
-      <w:r>
-        <w:t>Import layout from file…</w:t>
-      </w:r>
-      <w:r>
-        <w:t>”.</w:t>
-      </w:r>
-    </w:p>
-    <w:p>
-      <w:r>
-        <w:rPr>
-          <w:noProof/>
+        <w:t xml:space="preserve">Sample Visualization screens for </w:t>
+      </w:r>
+      <w:r>
+        <w:rPr>
+          <w:rFonts w:ascii="Calibri" w:hAnsi="Calibri" w:cs="Calibri"/>
+          <w:b/>
+          <w:bCs/>
+          <w:color w:val="222222"/>
+          <w:sz w:val="28"/>
+          <w:szCs w:val="28"/>
+          <w:u w:val="single"/>
+          <w:shd w:val="clear" w:color="auto" w:fill="FFFFFF"/>
+        </w:rPr>
+        <w:t>simulation &amp; real vehicle (AV) remote testing</w:t>
+      </w:r>
+    </w:p>
+    <w:p>
+      <w:pPr>
+        <w:rPr>
+          <w:rFonts w:ascii="Calibri" w:hAnsi="Calibri" w:cs="Calibri"/>
+          <w:b/>
+          <w:bCs/>
+          <w:color w:val="222222"/>
+          <w:sz w:val="28"/>
+          <w:szCs w:val="28"/>
+          <w:u w:val="single"/>
+          <w:shd w:val="clear" w:color="auto" w:fill="FFFFFF"/>
+        </w:rPr>
+      </w:pPr>
+    </w:p>
+    <w:p>
+      <w:pPr>
+        <w:pStyle w:val="ListParagraph"/>
+        <w:numPr>
+          <w:ilvl w:val="0"/>
+          <w:numId w:val="4"/>
+        </w:numPr>
+        <w:jc w:val="center"/>
+        <w:rPr>
+          <w:b/>
+          <w:bCs/>
+          <w:sz w:val="28"/>
+          <w:szCs w:val="28"/>
+        </w:rPr>
+      </w:pPr>
+      <w:r>
+        <w:rPr>
+          <w:b/>
+          <w:bCs/>
+          <w:sz w:val="28"/>
+          <w:szCs w:val="28"/>
+        </w:rPr>
+        <w:t>Sample Visualization</w:t>
+      </w:r>
+      <w:r>
+        <w:rPr>
+          <w:b/>
+          <w:bCs/>
+          <w:sz w:val="28"/>
+          <w:szCs w:val="28"/>
+        </w:rPr>
+        <w:t xml:space="preserve"> - </w:t>
+      </w:r>
+      <w:r>
+        <w:rPr>
+          <w:b/>
+          <w:bCs/>
+          <w:sz w:val="28"/>
+          <w:szCs w:val="28"/>
+        </w:rPr>
+        <w:t xml:space="preserve">Simulation Screen </w:t>
+      </w:r>
+      <w:r>
+        <w:rPr>
+          <w:b/>
+          <w:bCs/>
+          <w:sz w:val="28"/>
+          <w:szCs w:val="28"/>
+        </w:rPr>
+        <w:t>–</w:t>
+      </w:r>
+      <w:r>
+        <w:rPr>
+          <w:b/>
+          <w:bCs/>
+          <w:sz w:val="28"/>
+          <w:szCs w:val="28"/>
+        </w:rPr>
+        <w:t xml:space="preserve"> 1</w:t>
+      </w:r>
+    </w:p>
+    <w:p>
+      <w:pPr>
+        <w:jc w:val="center"/>
+        <w:rPr>
+          <w:b/>
+          <w:bCs/>
+          <w:sz w:val="28"/>
+          <w:szCs w:val="28"/>
+        </w:rPr>
+      </w:pPr>
+    </w:p>
+    <w:p>
+      <w:pPr>
+        <w:ind w:left="-990"/>
+        <w:rPr>
+          <w:b/>
+          <w:bCs/>
+          <w:sz w:val="28"/>
+          <w:szCs w:val="28"/>
+        </w:rPr>
+      </w:pPr>
+      <w:r>
+        <w:rPr>
+          <w:b/>
+          <w:bCs/>
+          <w:sz w:val="28"/>
+          <w:szCs w:val="28"/>
         </w:rPr>
         <w:drawing>
-          <wp:inline distT="0" distB="0" distL="0" distR="0" wp14:anchorId="7FCEA9C6" wp14:editId="5D8F033C">
-            <wp:extent cx="5943600" cy="4203700"/>
+          <wp:inline distT="0" distB="0" distL="0" distR="0" wp14:anchorId="1B7A9208" wp14:editId="30B750A1">
+            <wp:extent cx="7225550" cy="3784922"/>
             <wp:effectExtent l="0" t="0" r="0" b="6350"/>
-            <wp:docPr id="6" name="Picture 6"/>
+            <wp:docPr id="10" name="Picture 10"/>
             <wp:cNvGraphicFramePr>
               <a:graphicFrameLocks xmlns:a="http://schemas.openxmlformats.org/drawingml/2006/main" noChangeAspect="1"/>
             </wp:cNvGraphicFramePr>
@@ -689,7 +1298,7 @@
                   <pic:spPr>
                     <a:xfrm>
                       <a:off x="0" y="0"/>
-                      <a:ext cx="5943600" cy="4203700"/>
+                      <a:ext cx="7248999" cy="3797205"/>
                     </a:xfrm>
                     <a:prstGeom prst="rect">
                       <a:avLst/>
@@ -702,14 +1311,418 @@
         </w:drawing>
       </w:r>
     </w:p>
-    <w:p/>
-    <w:p>
-      <w:r>
-        <w:t>When prompted, browse to the file you downloaded earlier. This will load the Mcity default layout for remove observation of testing at Mcity.</w:t>
-      </w:r>
-    </w:p>
-    <w:p/>
-    <w:p/>
+    <w:p>
+      <w:pPr>
+        <w:rPr>
+          <w:b/>
+          <w:bCs/>
+          <w:sz w:val="28"/>
+          <w:szCs w:val="28"/>
+        </w:rPr>
+      </w:pPr>
+      <w:r>
+        <w:rPr>
+          <w:b/>
+          <w:bCs/>
+          <w:sz w:val="28"/>
+          <w:szCs w:val="28"/>
+        </w:rPr>
+        <w:br w:type="page"/>
+      </w:r>
+    </w:p>
+    <w:p>
+      <w:pPr>
+        <w:pStyle w:val="ListParagraph"/>
+        <w:numPr>
+          <w:ilvl w:val="0"/>
+          <w:numId w:val="4"/>
+        </w:numPr>
+        <w:jc w:val="center"/>
+        <w:rPr>
+          <w:b/>
+          <w:bCs/>
+          <w:sz w:val="28"/>
+          <w:szCs w:val="28"/>
+        </w:rPr>
+      </w:pPr>
+      <w:r>
+        <w:rPr>
+          <w:b/>
+          <w:bCs/>
+          <w:sz w:val="28"/>
+          <w:szCs w:val="28"/>
+        </w:rPr>
+        <w:lastRenderedPageBreak/>
+        <w:t xml:space="preserve">Sample Visualization - Simulation Screen </w:t>
+      </w:r>
+      <w:r>
+        <w:rPr>
+          <w:b/>
+          <w:bCs/>
+          <w:sz w:val="28"/>
+          <w:szCs w:val="28"/>
+        </w:rPr>
+        <w:t>–</w:t>
+      </w:r>
+      <w:r>
+        <w:rPr>
+          <w:b/>
+          <w:bCs/>
+          <w:sz w:val="28"/>
+          <w:szCs w:val="28"/>
+        </w:rPr>
+        <w:t xml:space="preserve"> </w:t>
+      </w:r>
+      <w:r>
+        <w:rPr>
+          <w:b/>
+          <w:bCs/>
+          <w:sz w:val="28"/>
+          <w:szCs w:val="28"/>
+        </w:rPr>
+        <w:t>2</w:t>
+      </w:r>
+    </w:p>
+    <w:p>
+      <w:pPr>
+        <w:rPr>
+          <w:b/>
+          <w:bCs/>
+          <w:sz w:val="28"/>
+          <w:szCs w:val="28"/>
+        </w:rPr>
+      </w:pPr>
+    </w:p>
+    <w:p>
+      <w:pPr>
+        <w:ind w:left="-1170"/>
+        <w:rPr>
+          <w:b/>
+          <w:bCs/>
+          <w:sz w:val="28"/>
+          <w:szCs w:val="28"/>
+        </w:rPr>
+      </w:pPr>
+      <w:r>
+        <w:rPr>
+          <w:noProof/>
+        </w:rPr>
+        <w:drawing>
+          <wp:inline distT="0" distB="0" distL="0" distR="0" wp14:anchorId="439EE09F" wp14:editId="162D1E9D">
+            <wp:extent cx="7384648" cy="3973193"/>
+            <wp:effectExtent l="0" t="0" r="6985" b="8890"/>
+            <wp:docPr id="9" name="Picture 9"/>
+            <wp:cNvGraphicFramePr>
+              <a:graphicFrameLocks xmlns:a="http://schemas.openxmlformats.org/drawingml/2006/main" noChangeAspect="1"/>
+            </wp:cNvGraphicFramePr>
+            <a:graphic xmlns:a="http://schemas.openxmlformats.org/drawingml/2006/main">
+              <a:graphicData uri="http://schemas.openxmlformats.org/drawingml/2006/picture">
+                <pic:pic xmlns:pic="http://schemas.openxmlformats.org/drawingml/2006/picture">
+                  <pic:nvPicPr>
+                    <pic:cNvPr id="1" name=""/>
+                    <pic:cNvPicPr/>
+                  </pic:nvPicPr>
+                  <pic:blipFill>
+                    <a:blip r:embed="rId14"/>
+                    <a:stretch>
+                      <a:fillRect/>
+                    </a:stretch>
+                  </pic:blipFill>
+                  <pic:spPr>
+                    <a:xfrm>
+                      <a:off x="0" y="0"/>
+                      <a:ext cx="7404089" cy="3983653"/>
+                    </a:xfrm>
+                    <a:prstGeom prst="rect">
+                      <a:avLst/>
+                    </a:prstGeom>
+                  </pic:spPr>
+                </pic:pic>
+              </a:graphicData>
+            </a:graphic>
+          </wp:inline>
+        </w:drawing>
+      </w:r>
+    </w:p>
+    <w:p>
+      <w:pPr>
+        <w:rPr>
+          <w:b/>
+          <w:bCs/>
+          <w:sz w:val="28"/>
+          <w:szCs w:val="28"/>
+        </w:rPr>
+      </w:pPr>
+      <w:r>
+        <w:rPr>
+          <w:b/>
+          <w:bCs/>
+          <w:sz w:val="28"/>
+          <w:szCs w:val="28"/>
+        </w:rPr>
+        <w:br w:type="page"/>
+      </w:r>
+    </w:p>
+    <w:p>
+      <w:pPr>
+        <w:pStyle w:val="ListParagraph"/>
+        <w:numPr>
+          <w:ilvl w:val="0"/>
+          <w:numId w:val="4"/>
+        </w:numPr>
+        <w:jc w:val="center"/>
+        <w:rPr>
+          <w:b/>
+          <w:bCs/>
+          <w:sz w:val="28"/>
+          <w:szCs w:val="28"/>
+        </w:rPr>
+      </w:pPr>
+      <w:r>
+        <w:rPr>
+          <w:b/>
+          <w:bCs/>
+          <w:sz w:val="28"/>
+          <w:szCs w:val="28"/>
+        </w:rPr>
+        <w:lastRenderedPageBreak/>
+        <w:t>Sample Visualization -</w:t>
+      </w:r>
+      <w:r>
+        <w:rPr>
+          <w:b/>
+          <w:bCs/>
+          <w:sz w:val="28"/>
+          <w:szCs w:val="28"/>
+        </w:rPr>
+        <w:t xml:space="preserve"> </w:t>
+      </w:r>
+      <w:r>
+        <w:rPr>
+          <w:b/>
+          <w:bCs/>
+          <w:sz w:val="28"/>
+          <w:szCs w:val="28"/>
+        </w:rPr>
+        <w:t xml:space="preserve">Vehicle Screen </w:t>
+      </w:r>
+      <w:r>
+        <w:rPr>
+          <w:b/>
+          <w:bCs/>
+          <w:sz w:val="28"/>
+          <w:szCs w:val="28"/>
+        </w:rPr>
+        <w:t>–</w:t>
+      </w:r>
+      <w:r>
+        <w:rPr>
+          <w:b/>
+          <w:bCs/>
+          <w:sz w:val="28"/>
+          <w:szCs w:val="28"/>
+        </w:rPr>
+        <w:t xml:space="preserve"> 1</w:t>
+      </w:r>
+    </w:p>
+    <w:p>
+      <w:pPr>
+        <w:rPr>
+          <w:b/>
+          <w:bCs/>
+          <w:sz w:val="28"/>
+          <w:szCs w:val="28"/>
+        </w:rPr>
+      </w:pPr>
+    </w:p>
+    <w:p>
+      <w:pPr>
+        <w:ind w:left="-1170"/>
+        <w:rPr>
+          <w:b/>
+          <w:bCs/>
+          <w:sz w:val="28"/>
+          <w:szCs w:val="28"/>
+        </w:rPr>
+      </w:pPr>
+      <w:r>
+        <w:rPr>
+          <w:b/>
+          <w:bCs/>
+          <w:sz w:val="28"/>
+          <w:szCs w:val="28"/>
+        </w:rPr>
+        <w:drawing>
+          <wp:inline distT="0" distB="0" distL="0" distR="0" wp14:anchorId="5170577B" wp14:editId="2BF8838B">
+            <wp:extent cx="7389776" cy="3854369"/>
+            <wp:effectExtent l="0" t="0" r="1905" b="0"/>
+            <wp:docPr id="13" name="Picture 13"/>
+            <wp:cNvGraphicFramePr>
+              <a:graphicFrameLocks xmlns:a="http://schemas.openxmlformats.org/drawingml/2006/main" noChangeAspect="1"/>
+            </wp:cNvGraphicFramePr>
+            <a:graphic xmlns:a="http://schemas.openxmlformats.org/drawingml/2006/main">
+              <a:graphicData uri="http://schemas.openxmlformats.org/drawingml/2006/picture">
+                <pic:pic xmlns:pic="http://schemas.openxmlformats.org/drawingml/2006/picture">
+                  <pic:nvPicPr>
+                    <pic:cNvPr id="1" name=""/>
+                    <pic:cNvPicPr/>
+                  </pic:nvPicPr>
+                  <pic:blipFill>
+                    <a:blip r:embed="rId15"/>
+                    <a:stretch>
+                      <a:fillRect/>
+                    </a:stretch>
+                  </pic:blipFill>
+                  <pic:spPr>
+                    <a:xfrm>
+                      <a:off x="0" y="0"/>
+                      <a:ext cx="7436188" cy="3878576"/>
+                    </a:xfrm>
+                    <a:prstGeom prst="rect">
+                      <a:avLst/>
+                    </a:prstGeom>
+                  </pic:spPr>
+                </pic:pic>
+              </a:graphicData>
+            </a:graphic>
+          </wp:inline>
+        </w:drawing>
+      </w:r>
+    </w:p>
+    <w:p>
+      <w:pPr>
+        <w:rPr>
+          <w:b/>
+          <w:bCs/>
+          <w:sz w:val="28"/>
+          <w:szCs w:val="28"/>
+        </w:rPr>
+      </w:pPr>
+      <w:r>
+        <w:rPr>
+          <w:b/>
+          <w:bCs/>
+          <w:sz w:val="28"/>
+          <w:szCs w:val="28"/>
+        </w:rPr>
+        <w:br w:type="page"/>
+      </w:r>
+    </w:p>
+    <w:p>
+      <w:pPr>
+        <w:pStyle w:val="ListParagraph"/>
+        <w:numPr>
+          <w:ilvl w:val="0"/>
+          <w:numId w:val="4"/>
+        </w:numPr>
+        <w:jc w:val="center"/>
+        <w:rPr>
+          <w:b/>
+          <w:bCs/>
+          <w:sz w:val="28"/>
+          <w:szCs w:val="28"/>
+        </w:rPr>
+      </w:pPr>
+      <w:r>
+        <w:rPr>
+          <w:b/>
+          <w:bCs/>
+          <w:sz w:val="28"/>
+          <w:szCs w:val="28"/>
+        </w:rPr>
+        <w:lastRenderedPageBreak/>
+        <w:t>Sample Visualization -</w:t>
+      </w:r>
+      <w:r>
+        <w:rPr>
+          <w:b/>
+          <w:bCs/>
+          <w:sz w:val="28"/>
+          <w:szCs w:val="28"/>
+        </w:rPr>
+        <w:t xml:space="preserve"> </w:t>
+      </w:r>
+      <w:r>
+        <w:rPr>
+          <w:b/>
+          <w:bCs/>
+          <w:sz w:val="28"/>
+          <w:szCs w:val="28"/>
+        </w:rPr>
+        <w:t xml:space="preserve">Vehicle Screen – </w:t>
+      </w:r>
+      <w:r>
+        <w:rPr>
+          <w:b/>
+          <w:bCs/>
+          <w:sz w:val="28"/>
+          <w:szCs w:val="28"/>
+        </w:rPr>
+        <w:t>2</w:t>
+      </w:r>
+    </w:p>
+    <w:p>
+      <w:pPr>
+        <w:rPr>
+          <w:b/>
+          <w:bCs/>
+          <w:sz w:val="28"/>
+          <w:szCs w:val="28"/>
+        </w:rPr>
+      </w:pPr>
+    </w:p>
+    <w:p>
+      <w:pPr>
+        <w:pStyle w:val="ListParagraph"/>
+        <w:ind w:left="-810"/>
+        <w:rPr>
+          <w:b/>
+          <w:bCs/>
+          <w:sz w:val="28"/>
+          <w:szCs w:val="28"/>
+        </w:rPr>
+      </w:pPr>
+      <w:r>
+        <w:rPr>
+          <w:noProof/>
+        </w:rPr>
+        <w:drawing>
+          <wp:inline distT="0" distB="0" distL="0" distR="0" wp14:anchorId="1E9F8EBD" wp14:editId="03C83573">
+            <wp:extent cx="7239096" cy="3894881"/>
+            <wp:effectExtent l="0" t="0" r="0" b="0"/>
+            <wp:docPr id="8" name="Picture 8"/>
+            <wp:cNvGraphicFramePr>
+              <a:graphicFrameLocks xmlns:a="http://schemas.openxmlformats.org/drawingml/2006/main" noChangeAspect="1"/>
+            </wp:cNvGraphicFramePr>
+            <a:graphic xmlns:a="http://schemas.openxmlformats.org/drawingml/2006/main">
+              <a:graphicData uri="http://schemas.openxmlformats.org/drawingml/2006/picture">
+                <pic:pic xmlns:pic="http://schemas.openxmlformats.org/drawingml/2006/picture">
+                  <pic:nvPicPr>
+                    <pic:cNvPr id="1" name=""/>
+                    <pic:cNvPicPr/>
+                  </pic:nvPicPr>
+                  <pic:blipFill>
+                    <a:blip r:embed="rId14"/>
+                    <a:stretch>
+                      <a:fillRect/>
+                    </a:stretch>
+                  </pic:blipFill>
+                  <pic:spPr>
+                    <a:xfrm>
+                      <a:off x="0" y="0"/>
+                      <a:ext cx="7253929" cy="3902862"/>
+                    </a:xfrm>
+                    <a:prstGeom prst="rect">
+                      <a:avLst/>
+                    </a:prstGeom>
+                  </pic:spPr>
+                </pic:pic>
+              </a:graphicData>
+            </a:graphic>
+          </wp:inline>
+        </w:drawing>
+      </w:r>
+    </w:p>
     <w:sectPr>
       <w:pgSz w:w="12240" w:h="15840"/>
       <w:pgMar w:top="1440" w:right="1440" w:bottom="1440" w:left="1440" w:header="720" w:footer="720" w:gutter="0"/>
@@ -836,6 +1849,96 @@
     </w:lvl>
   </w:abstractNum>
   <w:abstractNum w:abstractNumId="1" w15:restartNumberingAfterBreak="0">
+    <w:nsid w:val="0D940968"/>
+    <w:multiLevelType w:val="hybridMultilevel"/>
+    <w:tmpl w:val="698CB3CC"/>
+    <w:lvl w:ilvl="0" w:tplc="685C0C98">
+      <w:start w:val="1"/>
+      <w:numFmt w:val="decimal"/>
+      <w:lvlText w:val="%1."/>
+      <w:lvlJc w:val="left"/>
+      <w:pPr>
+        <w:ind w:left="720" w:hanging="360"/>
+      </w:pPr>
+      <w:rPr>
+        <w:rFonts w:ascii="Calibri" w:hAnsi="Calibri" w:cs="Calibri" w:hint="default"/>
+        <w:color w:val="222222"/>
+      </w:rPr>
+    </w:lvl>
+    <w:lvl w:ilvl="1" w:tplc="04090019" w:tentative="1">
+      <w:start w:val="1"/>
+      <w:numFmt w:val="lowerLetter"/>
+      <w:lvlText w:val="%2."/>
+      <w:lvlJc w:val="left"/>
+      <w:pPr>
+        <w:ind w:left="1440" w:hanging="360"/>
+      </w:pPr>
+    </w:lvl>
+    <w:lvl w:ilvl="2" w:tplc="0409001B" w:tentative="1">
+      <w:start w:val="1"/>
+      <w:numFmt w:val="lowerRoman"/>
+      <w:lvlText w:val="%3."/>
+      <w:lvlJc w:val="right"/>
+      <w:pPr>
+        <w:ind w:left="2160" w:hanging="180"/>
+      </w:pPr>
+    </w:lvl>
+    <w:lvl w:ilvl="3" w:tplc="0409000F" w:tentative="1">
+      <w:start w:val="1"/>
+      <w:numFmt w:val="decimal"/>
+      <w:lvlText w:val="%4."/>
+      <w:lvlJc w:val="left"/>
+      <w:pPr>
+        <w:ind w:left="2880" w:hanging="360"/>
+      </w:pPr>
+    </w:lvl>
+    <w:lvl w:ilvl="4" w:tplc="04090019" w:tentative="1">
+      <w:start w:val="1"/>
+      <w:numFmt w:val="lowerLetter"/>
+      <w:lvlText w:val="%5."/>
+      <w:lvlJc w:val="left"/>
+      <w:pPr>
+        <w:ind w:left="3600" w:hanging="360"/>
+      </w:pPr>
+    </w:lvl>
+    <w:lvl w:ilvl="5" w:tplc="0409001B" w:tentative="1">
+      <w:start w:val="1"/>
+      <w:numFmt w:val="lowerRoman"/>
+      <w:lvlText w:val="%6."/>
+      <w:lvlJc w:val="right"/>
+      <w:pPr>
+        <w:ind w:left="4320" w:hanging="180"/>
+      </w:pPr>
+    </w:lvl>
+    <w:lvl w:ilvl="6" w:tplc="0409000F" w:tentative="1">
+      <w:start w:val="1"/>
+      <w:numFmt w:val="decimal"/>
+      <w:lvlText w:val="%7."/>
+      <w:lvlJc w:val="left"/>
+      <w:pPr>
+        <w:ind w:left="5040" w:hanging="360"/>
+      </w:pPr>
+    </w:lvl>
+    <w:lvl w:ilvl="7" w:tplc="04090019" w:tentative="1">
+      <w:start w:val="1"/>
+      <w:numFmt w:val="lowerLetter"/>
+      <w:lvlText w:val="%8."/>
+      <w:lvlJc w:val="left"/>
+      <w:pPr>
+        <w:ind w:left="5760" w:hanging="360"/>
+      </w:pPr>
+    </w:lvl>
+    <w:lvl w:ilvl="8" w:tplc="0409001B" w:tentative="1">
+      <w:start w:val="1"/>
+      <w:numFmt w:val="lowerRoman"/>
+      <w:lvlText w:val="%9."/>
+      <w:lvlJc w:val="right"/>
+      <w:pPr>
+        <w:ind w:left="6480" w:hanging="180"/>
+      </w:pPr>
+    </w:lvl>
+  </w:abstractNum>
+  <w:abstractNum w:abstractNumId="2" w15:restartNumberingAfterBreak="0">
     <w:nsid w:val="38030714"/>
     <w:multiLevelType w:val="hybridMultilevel"/>
     <w:tmpl w:val="72967A38"/>
@@ -948,7 +2051,7 @@
       </w:rPr>
     </w:lvl>
   </w:abstractNum>
-  <w:abstractNum w:abstractNumId="2" w15:restartNumberingAfterBreak="0">
+  <w:abstractNum w:abstractNumId="3" w15:restartNumberingAfterBreak="0">
     <w:nsid w:val="71853DA0"/>
     <w:multiLevelType w:val="hybridMultilevel"/>
     <w:tmpl w:val="59A8E96C"/>
@@ -1038,13 +2141,16 @@
     </w:lvl>
   </w:abstractNum>
   <w:num w:numId="1" w16cid:durableId="1639458178">
-    <w:abstractNumId w:val="2"/>
+    <w:abstractNumId w:val="3"/>
   </w:num>
   <w:num w:numId="2" w16cid:durableId="933054686">
-    <w:abstractNumId w:val="1"/>
+    <w:abstractNumId w:val="2"/>
   </w:num>
   <w:num w:numId="3" w16cid:durableId="321466651">
     <w:abstractNumId w:val="0"/>
+  </w:num>
+  <w:num w:numId="4" w16cid:durableId="760838800">
+    <w:abstractNumId w:val="1"/>
   </w:num>
 </w:numbering>
 </file>

</xml_diff>